<commit_message>
changing sequence diagram of use case 2.8
</commit_message>
<xml_diff>
--- a/Documents/Model/System sequence diagram.docx
+++ b/Documents/Model/System sequence diagram.docx
@@ -20,7 +20,9 @@
         </w:rPr>
       </w:pPr>
       <w:bookmarkStart w:id="0" w:name="_Hlk3070410"/>
+      <w:bookmarkStart w:id="1" w:name="_GoBack"/>
       <w:bookmarkEnd w:id="0"/>
+      <w:bookmarkEnd w:id="1"/>
       <w:r>
         <w:rPr>
           <w:bCs/>
@@ -1328,10 +1330,10 @@
           </w14:textOutline>
         </w:rPr>
         <w:drawing>
-          <wp:inline distT="0" distB="0" distL="0" distR="0" wp14:anchorId="72A12AA6" wp14:editId="2BEE176B">
-            <wp:extent cx="4724400" cy="3822700"/>
-            <wp:effectExtent l="0" t="0" r="0" b="6350"/>
-            <wp:docPr id="7" name="Picture 7"/>
+          <wp:inline distT="0" distB="0" distL="0" distR="0" wp14:anchorId="21076A87" wp14:editId="27D642E2">
+            <wp:extent cx="3993946" cy="2882900"/>
+            <wp:effectExtent l="0" t="0" r="6985" b="0"/>
+            <wp:docPr id="19" name="Picture 19"/>
             <wp:cNvGraphicFramePr>
               <a:graphicFrameLocks xmlns:a="http://schemas.openxmlformats.org/drawingml/2006/main" noChangeAspect="1"/>
             </wp:cNvGraphicFramePr>
@@ -1339,7 +1341,7 @@
               <a:graphicData uri="http://schemas.openxmlformats.org/drawingml/2006/picture">
                 <pic:pic xmlns:pic="http://schemas.openxmlformats.org/drawingml/2006/picture">
                   <pic:nvPicPr>
-                    <pic:cNvPr id="0" name="Picture 6"/>
+                    <pic:cNvPr id="0" name="Picture 1"/>
                     <pic:cNvPicPr>
                       <a:picLocks noChangeAspect="1" noChangeArrowheads="1"/>
                     </pic:cNvPicPr>
@@ -1360,7 +1362,7 @@
                   <pic:spPr bwMode="auto">
                     <a:xfrm>
                       <a:off x="0" y="0"/>
-                      <a:ext cx="4724400" cy="3822700"/>
+                      <a:ext cx="4018400" cy="2900551"/>
                     </a:xfrm>
                     <a:prstGeom prst="rect">
                       <a:avLst/>
@@ -1385,109 +1387,6 @@
     <w:p>
       <w:pPr>
         <w:jc w:val="right"/>
-      </w:pPr>
-    </w:p>
-    <w:p>
-      <w:pPr>
-        <w:jc w:val="right"/>
-      </w:pPr>
-    </w:p>
-    <w:p>
-      <w:pPr>
-        <w:jc w:val="right"/>
-      </w:pPr>
-    </w:p>
-    <w:p>
-      <w:pPr>
-        <w:jc w:val="right"/>
-        <w:rPr>
-          <w:bCs/>
-          <w:color w:val="000000" w:themeColor="text1"/>
-          <w:sz w:val="28"/>
-          <w:szCs w:val="28"/>
-          <w:rtl/>
-          <w14:shadow w14:blurRad="38100" w14:dist="19050" w14:dir="2700000" w14:sx="100000" w14:sy="100000" w14:kx="0" w14:ky="0" w14:algn="tl">
-            <w14:schemeClr w14:val="dk1">
-              <w14:alpha w14:val="60000"/>
-            </w14:schemeClr>
-          </w14:shadow>
-          <w14:textOutline w14:w="0" w14:cap="flat" w14:cmpd="sng" w14:algn="ctr">
-            <w14:noFill/>
-            <w14:prstDash w14:val="solid"/>
-            <w14:round/>
-          </w14:textOutline>
-        </w:rPr>
-      </w:pPr>
-      <w:r>
-        <w:rPr>
-          <w:b/>
-          <w:color w:val="000000" w:themeColor="text1"/>
-          <w:sz w:val="28"/>
-          <w:szCs w:val="28"/>
-          <w14:shadow w14:blurRad="38100" w14:dist="19050" w14:dir="2700000" w14:sx="100000" w14:sy="100000" w14:kx="0" w14:ky="0" w14:algn="tl">
-            <w14:schemeClr w14:val="dk1">
-              <w14:alpha w14:val="60000"/>
-            </w14:schemeClr>
-          </w14:shadow>
-          <w14:textOutline w14:w="0" w14:cap="flat" w14:cmpd="sng" w14:algn="ctr">
-            <w14:noFill/>
-            <w14:prstDash w14:val="solid"/>
-            <w14:round/>
-          </w14:textOutline>
-        </w:rPr>
-        <w:lastRenderedPageBreak/>
-        <w:t xml:space="preserve"> </w:t>
-      </w:r>
-      <w:r>
-        <w:rPr>
-          <w:rFonts w:hint="cs"/>
-          <w:b/>
-          <w:color w:val="000000" w:themeColor="text1"/>
-          <w:sz w:val="28"/>
-          <w:szCs w:val="28"/>
-          <w:rtl/>
-          <w14:shadow w14:blurRad="38100" w14:dist="19050" w14:dir="2700000" w14:sx="100000" w14:sy="100000" w14:kx="0" w14:ky="0" w14:algn="tl">
-            <w14:schemeClr w14:val="dk1">
-              <w14:alpha w14:val="60000"/>
-            </w14:schemeClr>
-          </w14:shadow>
-          <w14:textOutline w14:w="0" w14:cap="flat" w14:cmpd="sng" w14:algn="ctr">
-            <w14:noFill/>
-            <w14:prstDash w14:val="solid"/>
-            <w14:round/>
-          </w14:textOutline>
-        </w:rPr>
-        <w:t xml:space="preserve"> יציאה מהמערכת</w:t>
-      </w:r>
-      <w:r>
-        <w:t>–</w:t>
-      </w:r>
-      <w:r>
-        <w:t xml:space="preserve"> </w:t>
-      </w:r>
-      <w:r>
-        <w:rPr>
-          <w:bCs/>
-          <w:color w:val="000000" w:themeColor="text1"/>
-          <w:sz w:val="28"/>
-          <w:szCs w:val="28"/>
-          <w14:shadow w14:blurRad="38100" w14:dist="19050" w14:dir="2700000" w14:sx="100000" w14:sy="100000" w14:kx="0" w14:ky="0" w14:algn="tl">
-            <w14:schemeClr w14:val="dk1">
-              <w14:alpha w14:val="60000"/>
-            </w14:schemeClr>
-          </w14:shadow>
-          <w14:textOutline w14:w="0" w14:cap="flat" w14:cmpd="sng" w14:algn="ctr">
-            <w14:noFill/>
-            <w14:prstDash w14:val="solid"/>
-            <w14:round/>
-          </w14:textOutline>
-        </w:rPr>
-        <w:t>3.1</w:t>
-      </w:r>
-    </w:p>
-    <w:p>
-      <w:pPr>
-        <w:jc w:val="right"/>
         <w:rPr>
           <w:bCs/>
           <w:color w:val="000000" w:themeColor="text1"/>
@@ -1511,16 +1410,16 @@
           <w:noProof/>
         </w:rPr>
         <w:drawing>
-          <wp:anchor distT="0" distB="0" distL="114300" distR="114300" simplePos="0" relativeHeight="251663360" behindDoc="0" locked="0" layoutInCell="1" allowOverlap="1" wp14:anchorId="68053A1D" wp14:editId="2B934700">
+          <wp:anchor distT="0" distB="0" distL="114300" distR="114300" simplePos="0" relativeHeight="251663360" behindDoc="0" locked="0" layoutInCell="1" allowOverlap="1" wp14:anchorId="68053A1D" wp14:editId="79CAA841">
             <wp:simplePos x="0" y="0"/>
-            <wp:positionH relativeFrom="column">
-              <wp:posOffset>3784600</wp:posOffset>
+            <wp:positionH relativeFrom="margin">
+              <wp:align>right</wp:align>
             </wp:positionH>
             <wp:positionV relativeFrom="paragraph">
-              <wp:posOffset>6350</wp:posOffset>
+              <wp:posOffset>243840</wp:posOffset>
             </wp:positionV>
-            <wp:extent cx="2467610" cy="1529080"/>
-            <wp:effectExtent l="0" t="0" r="8890" b="0"/>
+            <wp:extent cx="2411730" cy="1494790"/>
+            <wp:effectExtent l="0" t="0" r="7620" b="0"/>
             <wp:wrapSquare wrapText="bothSides"/>
             <wp:docPr id="8" name="Picture 8" descr="C:\Users\NOA\Desktop\use cases\3.1.png"/>
             <wp:cNvGraphicFramePr>
@@ -1551,7 +1450,7 @@
                   <pic:spPr bwMode="auto">
                     <a:xfrm>
                       <a:off x="0" y="0"/>
-                      <a:ext cx="2467610" cy="1529080"/>
+                      <a:ext cx="2411730" cy="1494790"/>
                     </a:xfrm>
                     <a:prstGeom prst="rect">
                       <a:avLst/>
@@ -1573,75 +1472,25 @@
           </wp:anchor>
         </w:drawing>
       </w:r>
-    </w:p>
-    <w:p>
-      <w:pPr>
-        <w:jc w:val="right"/>
-        <w:rPr>
-          <w:rtl/>
-        </w:rPr>
-      </w:pPr>
-    </w:p>
-    <w:p>
-      <w:pPr>
-        <w:jc w:val="right"/>
-        <w:rPr>
-          <w:rtl/>
-        </w:rPr>
-      </w:pPr>
-    </w:p>
-    <w:p>
-      <w:pPr>
-        <w:jc w:val="right"/>
-        <w:rPr>
-          <w:rtl/>
-        </w:rPr>
-      </w:pPr>
-    </w:p>
-    <w:p>
-      <w:pPr>
-        <w:jc w:val="right"/>
-        <w:rPr>
-          <w:rtl/>
-        </w:rPr>
-      </w:pPr>
-    </w:p>
-    <w:p>
-      <w:pPr>
-        <w:jc w:val="right"/>
-        <w:rPr>
-          <w:rtl/>
-        </w:rPr>
-      </w:pPr>
-    </w:p>
-    <w:p>
-      <w:pPr>
-        <w:jc w:val="right"/>
-        <w:rPr>
-          <w:rtl/>
-        </w:rPr>
-      </w:pPr>
-    </w:p>
-    <w:p>
-      <w:pPr>
-        <w:jc w:val="right"/>
-        <w:rPr>
-          <w:bCs/>
-          <w:color w:val="000000" w:themeColor="text1"/>
-          <w:sz w:val="28"/>
-          <w:szCs w:val="28"/>
-          <w14:shadow w14:blurRad="38100" w14:dist="19050" w14:dir="2700000" w14:sx="100000" w14:sy="100000" w14:kx="0" w14:ky="0" w14:algn="tl">
-            <w14:schemeClr w14:val="dk1">
-              <w14:alpha w14:val="60000"/>
-            </w14:schemeClr>
-          </w14:shadow>
-          <w14:textOutline w14:w="0" w14:cap="flat" w14:cmpd="sng" w14:algn="ctr">
-            <w14:noFill/>
-            <w14:prstDash w14:val="solid"/>
-            <w14:round/>
-          </w14:textOutline>
-        </w:rPr>
-      </w:pPr>
+      <w:r>
+        <w:rPr>
+          <w:b/>
+          <w:color w:val="000000" w:themeColor="text1"/>
+          <w:sz w:val="28"/>
+          <w:szCs w:val="28"/>
+          <w14:shadow w14:blurRad="38100" w14:dist="19050" w14:dir="2700000" w14:sx="100000" w14:sy="100000" w14:kx="0" w14:ky="0" w14:algn="tl">
+            <w14:schemeClr w14:val="dk1">
+              <w14:alpha w14:val="60000"/>
+            </w14:schemeClr>
+          </w14:shadow>
+          <w14:textOutline w14:w="0" w14:cap="flat" w14:cmpd="sng" w14:algn="ctr">
+            <w14:noFill/>
+            <w14:prstDash w14:val="solid"/>
+            <w14:round/>
+          </w14:textOutline>
+        </w:rPr>
+        <w:t xml:space="preserve"> </w:t>
+      </w:r>
       <w:r>
         <w:rPr>
           <w:rFonts w:hint="cs"/>
@@ -1661,6 +1510,120 @@
             <w14:round/>
           </w14:textOutline>
         </w:rPr>
+        <w:t xml:space="preserve"> יציאה מהמערכת</w:t>
+      </w:r>
+      <w:r>
+        <w:t>–</w:t>
+      </w:r>
+      <w:r>
+        <w:t xml:space="preserve"> </w:t>
+      </w:r>
+      <w:r>
+        <w:rPr>
+          <w:bCs/>
+          <w:color w:val="000000" w:themeColor="text1"/>
+          <w:sz w:val="28"/>
+          <w:szCs w:val="28"/>
+          <w14:shadow w14:blurRad="38100" w14:dist="19050" w14:dir="2700000" w14:sx="100000" w14:sy="100000" w14:kx="0" w14:ky="0" w14:algn="tl">
+            <w14:schemeClr w14:val="dk1">
+              <w14:alpha w14:val="60000"/>
+            </w14:schemeClr>
+          </w14:shadow>
+          <w14:textOutline w14:w="0" w14:cap="flat" w14:cmpd="sng" w14:algn="ctr">
+            <w14:noFill/>
+            <w14:prstDash w14:val="solid"/>
+            <w14:round/>
+          </w14:textOutline>
+        </w:rPr>
+        <w:t>3.1</w:t>
+      </w:r>
+    </w:p>
+    <w:p>
+      <w:pPr>
+        <w:jc w:val="right"/>
+        <w:rPr>
+          <w:bCs/>
+          <w:color w:val="000000" w:themeColor="text1"/>
+          <w:sz w:val="28"/>
+          <w:szCs w:val="28"/>
+          <w:rtl/>
+          <w14:shadow w14:blurRad="38100" w14:dist="19050" w14:dir="2700000" w14:sx="100000" w14:sy="100000" w14:kx="0" w14:ky="0" w14:algn="tl">
+            <w14:schemeClr w14:val="dk1">
+              <w14:alpha w14:val="60000"/>
+            </w14:schemeClr>
+          </w14:shadow>
+          <w14:textOutline w14:w="0" w14:cap="flat" w14:cmpd="sng" w14:algn="ctr">
+            <w14:noFill/>
+            <w14:prstDash w14:val="solid"/>
+            <w14:round/>
+          </w14:textOutline>
+        </w:rPr>
+      </w:pPr>
+    </w:p>
+    <w:p>
+      <w:pPr>
+        <w:jc w:val="right"/>
+        <w:rPr>
+          <w:rtl/>
+        </w:rPr>
+      </w:pPr>
+    </w:p>
+    <w:p>
+      <w:pPr>
+        <w:jc w:val="right"/>
+        <w:rPr>
+          <w:rtl/>
+        </w:rPr>
+      </w:pPr>
+    </w:p>
+    <w:p>
+      <w:pPr>
+        <w:jc w:val="right"/>
+        <w:rPr>
+          <w:rtl/>
+        </w:rPr>
+      </w:pPr>
+    </w:p>
+    <w:p>
+      <w:pPr>
+        <w:jc w:val="right"/>
+        <w:rPr>
+          <w:bCs/>
+          <w:color w:val="000000" w:themeColor="text1"/>
+          <w:sz w:val="28"/>
+          <w:szCs w:val="28"/>
+          <w14:shadow w14:blurRad="38100" w14:dist="19050" w14:dir="2700000" w14:sx="100000" w14:sy="100000" w14:kx="0" w14:ky="0" w14:algn="tl">
+            <w14:schemeClr w14:val="dk1">
+              <w14:alpha w14:val="60000"/>
+            </w14:schemeClr>
+          </w14:shadow>
+          <w14:textOutline w14:w="0" w14:cap="flat" w14:cmpd="sng" w14:algn="ctr">
+            <w14:noFill/>
+            <w14:prstDash w14:val="solid"/>
+            <w14:round/>
+          </w14:textOutline>
+        </w:rPr>
+      </w:pPr>
+      <w:r>
+        <w:rPr>
+          <w:rFonts w:hint="cs"/>
+          <w:b/>
+          <w:color w:val="000000" w:themeColor="text1"/>
+          <w:sz w:val="28"/>
+          <w:szCs w:val="28"/>
+          <w:rtl/>
+          <w14:shadow w14:blurRad="38100" w14:dist="19050" w14:dir="2700000" w14:sx="100000" w14:sy="100000" w14:kx="0" w14:ky="0" w14:algn="tl">
+            <w14:schemeClr w14:val="dk1">
+              <w14:alpha w14:val="60000"/>
+            </w14:schemeClr>
+          </w14:shadow>
+          <w14:textOutline w14:w="0" w14:cap="flat" w14:cmpd="sng" w14:algn="ctr">
+            <w14:noFill/>
+            <w14:prstDash w14:val="solid"/>
+            <w14:round/>
+          </w14:textOutline>
+        </w:rPr>
+        <w:lastRenderedPageBreak/>
         <w:t xml:space="preserve"> מנוי פותח חנות</w:t>
       </w:r>
       <w:r>
@@ -1942,7 +1905,6 @@
         <w:rPr>
           <w:noProof/>
         </w:rPr>
-        <w:lastRenderedPageBreak/>
         <w:drawing>
           <wp:anchor distT="0" distB="0" distL="114300" distR="114300" simplePos="0" relativeHeight="251665408" behindDoc="0" locked="0" layoutInCell="1" allowOverlap="1" wp14:anchorId="1A23E79C" wp14:editId="6E78FB06">
             <wp:simplePos x="0" y="0"/>
@@ -2631,7 +2593,6 @@
             <w14:round/>
           </w14:textOutline>
         </w:rPr>
-        <w:lastRenderedPageBreak/>
         <w:t xml:space="preserve">  הסרת מינוי של מנהל חנות</w:t>
       </w:r>
       <w:r>
@@ -2678,18 +2639,58 @@
           </w14:textOutline>
         </w:rPr>
       </w:pPr>
+    </w:p>
+    <w:p>
+      <w:pPr>
+        <w:jc w:val="right"/>
+        <w:rPr>
+          <w:rtl/>
+        </w:rPr>
+      </w:pPr>
+    </w:p>
+    <w:p>
+      <w:pPr>
+        <w:jc w:val="right"/>
+        <w:rPr>
+          <w:rtl/>
+        </w:rPr>
+      </w:pPr>
+    </w:p>
+    <w:p>
+      <w:pPr>
+        <w:jc w:val="right"/>
+        <w:rPr>
+          <w:rtl/>
+        </w:rPr>
+      </w:pPr>
+    </w:p>
+    <w:p>
+      <w:pPr>
+        <w:jc w:val="right"/>
+        <w:rPr>
+          <w:rtl/>
+        </w:rPr>
+      </w:pPr>
+    </w:p>
+    <w:p>
+      <w:pPr>
+        <w:jc w:val="right"/>
+        <w:rPr>
+          <w:rtl/>
+        </w:rPr>
+      </w:pPr>
       <w:r>
         <w:rPr>
           <w:noProof/>
         </w:rPr>
         <w:drawing>
-          <wp:anchor distT="0" distB="0" distL="114300" distR="114300" simplePos="0" relativeHeight="251671552" behindDoc="0" locked="0" layoutInCell="1" allowOverlap="1" wp14:anchorId="05E80389" wp14:editId="30DC61D5">
+          <wp:anchor distT="0" distB="0" distL="114300" distR="114300" simplePos="0" relativeHeight="251671552" behindDoc="0" locked="0" layoutInCell="1" allowOverlap="1" wp14:anchorId="05E80389" wp14:editId="75D02837">
             <wp:simplePos x="0" y="0"/>
             <wp:positionH relativeFrom="column">
-              <wp:posOffset>2997200</wp:posOffset>
+              <wp:posOffset>3020060</wp:posOffset>
             </wp:positionH>
             <wp:positionV relativeFrom="paragraph">
-              <wp:posOffset>203200</wp:posOffset>
+              <wp:posOffset>-1360170</wp:posOffset>
             </wp:positionV>
             <wp:extent cx="2686050" cy="1808480"/>
             <wp:effectExtent l="0" t="0" r="0" b="1270"/>
@@ -2745,46 +2746,6 @@
           </wp:anchor>
         </w:drawing>
       </w:r>
-    </w:p>
-    <w:p>
-      <w:pPr>
-        <w:jc w:val="right"/>
-        <w:rPr>
-          <w:rtl/>
-        </w:rPr>
-      </w:pPr>
-    </w:p>
-    <w:p>
-      <w:pPr>
-        <w:jc w:val="right"/>
-        <w:rPr>
-          <w:rtl/>
-        </w:rPr>
-      </w:pPr>
-    </w:p>
-    <w:p>
-      <w:pPr>
-        <w:jc w:val="right"/>
-        <w:rPr>
-          <w:rtl/>
-        </w:rPr>
-      </w:pPr>
-    </w:p>
-    <w:p>
-      <w:pPr>
-        <w:jc w:val="right"/>
-        <w:rPr>
-          <w:rtl/>
-        </w:rPr>
-      </w:pPr>
-    </w:p>
-    <w:p>
-      <w:pPr>
-        <w:jc w:val="right"/>
-        <w:rPr>
-          <w:rtl/>
-        </w:rPr>
-      </w:pPr>
     </w:p>
     <w:p>
       <w:pPr>
@@ -3199,11 +3160,136 @@
       <w:pPr>
         <w:jc w:val="right"/>
         <w:rPr>
-          <w:bCs/>
-          <w:color w:val="000000" w:themeColor="text1"/>
-          <w:sz w:val="28"/>
-          <w:szCs w:val="28"/>
-          <w:rtl/>
+          <w:b/>
+          <w:color w:val="000000" w:themeColor="text1"/>
+          <w:sz w:val="28"/>
+          <w:szCs w:val="28"/>
+          <w14:shadow w14:blurRad="38100" w14:dist="19050" w14:dir="2700000" w14:sx="100000" w14:sy="100000" w14:kx="0" w14:ky="0" w14:algn="tl">
+            <w14:schemeClr w14:val="dk1">
+              <w14:alpha w14:val="60000"/>
+            </w14:schemeClr>
+          </w14:shadow>
+          <w14:textOutline w14:w="0" w14:cap="flat" w14:cmpd="sng" w14:algn="ctr">
+            <w14:noFill/>
+            <w14:prstDash w14:val="solid"/>
+            <w14:round/>
+          </w14:textOutline>
+        </w:rPr>
+      </w:pPr>
+    </w:p>
+    <w:p>
+      <w:pPr>
+        <w:jc w:val="right"/>
+        <w:rPr>
+          <w:b/>
+          <w:color w:val="000000" w:themeColor="text1"/>
+          <w:sz w:val="28"/>
+          <w:szCs w:val="28"/>
+          <w14:shadow w14:blurRad="38100" w14:dist="19050" w14:dir="2700000" w14:sx="100000" w14:sy="100000" w14:kx="0" w14:ky="0" w14:algn="tl">
+            <w14:schemeClr w14:val="dk1">
+              <w14:alpha w14:val="60000"/>
+            </w14:schemeClr>
+          </w14:shadow>
+          <w14:textOutline w14:w="0" w14:cap="flat" w14:cmpd="sng" w14:algn="ctr">
+            <w14:noFill/>
+            <w14:prstDash w14:val="solid"/>
+            <w14:round/>
+          </w14:textOutline>
+        </w:rPr>
+      </w:pPr>
+    </w:p>
+    <w:p>
+      <w:pPr>
+        <w:jc w:val="right"/>
+        <w:rPr>
+          <w:b/>
+          <w:color w:val="000000" w:themeColor="text1"/>
+          <w:sz w:val="28"/>
+          <w:szCs w:val="28"/>
+          <w14:shadow w14:blurRad="38100" w14:dist="19050" w14:dir="2700000" w14:sx="100000" w14:sy="100000" w14:kx="0" w14:ky="0" w14:algn="tl">
+            <w14:schemeClr w14:val="dk1">
+              <w14:alpha w14:val="60000"/>
+            </w14:schemeClr>
+          </w14:shadow>
+          <w14:textOutline w14:w="0" w14:cap="flat" w14:cmpd="sng" w14:algn="ctr">
+            <w14:noFill/>
+            <w14:prstDash w14:val="solid"/>
+            <w14:round/>
+          </w14:textOutline>
+        </w:rPr>
+      </w:pPr>
+    </w:p>
+    <w:p>
+      <w:pPr>
+        <w:jc w:val="right"/>
+        <w:rPr>
+          <w:b/>
+          <w:color w:val="000000" w:themeColor="text1"/>
+          <w:sz w:val="28"/>
+          <w:szCs w:val="28"/>
+          <w14:shadow w14:blurRad="38100" w14:dist="19050" w14:dir="2700000" w14:sx="100000" w14:sy="100000" w14:kx="0" w14:ky="0" w14:algn="tl">
+            <w14:schemeClr w14:val="dk1">
+              <w14:alpha w14:val="60000"/>
+            </w14:schemeClr>
+          </w14:shadow>
+          <w14:textOutline w14:w="0" w14:cap="flat" w14:cmpd="sng" w14:algn="ctr">
+            <w14:noFill/>
+            <w14:prstDash w14:val="solid"/>
+            <w14:round/>
+          </w14:textOutline>
+        </w:rPr>
+      </w:pPr>
+    </w:p>
+    <w:p>
+      <w:pPr>
+        <w:jc w:val="right"/>
+        <w:rPr>
+          <w:b/>
+          <w:color w:val="000000" w:themeColor="text1"/>
+          <w:sz w:val="28"/>
+          <w:szCs w:val="28"/>
+          <w14:shadow w14:blurRad="38100" w14:dist="19050" w14:dir="2700000" w14:sx="100000" w14:sy="100000" w14:kx="0" w14:ky="0" w14:algn="tl">
+            <w14:schemeClr w14:val="dk1">
+              <w14:alpha w14:val="60000"/>
+            </w14:schemeClr>
+          </w14:shadow>
+          <w14:textOutline w14:w="0" w14:cap="flat" w14:cmpd="sng" w14:algn="ctr">
+            <w14:noFill/>
+            <w14:prstDash w14:val="solid"/>
+            <w14:round/>
+          </w14:textOutline>
+        </w:rPr>
+      </w:pPr>
+    </w:p>
+    <w:p>
+      <w:pPr>
+        <w:jc w:val="right"/>
+        <w:rPr>
+          <w:b/>
+          <w:color w:val="000000" w:themeColor="text1"/>
+          <w:sz w:val="28"/>
+          <w:szCs w:val="28"/>
+          <w14:shadow w14:blurRad="38100" w14:dist="19050" w14:dir="2700000" w14:sx="100000" w14:sy="100000" w14:kx="0" w14:ky="0" w14:algn="tl">
+            <w14:schemeClr w14:val="dk1">
+              <w14:alpha w14:val="60000"/>
+            </w14:schemeClr>
+          </w14:shadow>
+          <w14:textOutline w14:w="0" w14:cap="flat" w14:cmpd="sng" w14:algn="ctr">
+            <w14:noFill/>
+            <w14:prstDash w14:val="solid"/>
+            <w14:round/>
+          </w14:textOutline>
+        </w:rPr>
+      </w:pPr>
+    </w:p>
+    <w:p>
+      <w:pPr>
+        <w:jc w:val="right"/>
+        <w:rPr>
+          <w:bCs/>
+          <w:color w:val="000000" w:themeColor="text1"/>
+          <w:sz w:val="28"/>
+          <w:szCs w:val="28"/>
           <w14:shadow w14:blurRad="38100" w14:dist="19050" w14:dir="2700000" w14:sx="100000" w14:sy="100000" w14:kx="0" w14:ky="0" w14:algn="tl">
             <w14:schemeClr w14:val="dk1">
               <w14:alpha w14:val="60000"/>
@@ -3265,7 +3351,70 @@
       <w:pPr>
         <w:jc w:val="right"/>
         <w:rPr>
-          <w:rFonts w:hint="cs"/>
+          <w:bCs/>
+          <w:color w:val="000000" w:themeColor="text1"/>
+          <w:sz w:val="28"/>
+          <w:szCs w:val="28"/>
+          <w14:shadow w14:blurRad="38100" w14:dist="19050" w14:dir="2700000" w14:sx="100000" w14:sy="100000" w14:kx="0" w14:ky="0" w14:algn="tl">
+            <w14:schemeClr w14:val="dk1">
+              <w14:alpha w14:val="60000"/>
+            </w14:schemeClr>
+          </w14:shadow>
+          <w14:textOutline w14:w="0" w14:cap="flat" w14:cmpd="sng" w14:algn="ctr">
+            <w14:noFill/>
+            <w14:prstDash w14:val="solid"/>
+            <w14:round/>
+          </w14:textOutline>
+        </w:rPr>
+      </w:pPr>
+    </w:p>
+    <w:p>
+      <w:pPr>
+        <w:jc w:val="right"/>
+        <w:rPr>
+          <w:bCs/>
+          <w:color w:val="000000" w:themeColor="text1"/>
+          <w:sz w:val="28"/>
+          <w:szCs w:val="28"/>
+          <w14:shadow w14:blurRad="38100" w14:dist="19050" w14:dir="2700000" w14:sx="100000" w14:sy="100000" w14:kx="0" w14:ky="0" w14:algn="tl">
+            <w14:schemeClr w14:val="dk1">
+              <w14:alpha w14:val="60000"/>
+            </w14:schemeClr>
+          </w14:shadow>
+          <w14:textOutline w14:w="0" w14:cap="flat" w14:cmpd="sng" w14:algn="ctr">
+            <w14:noFill/>
+            <w14:prstDash w14:val="solid"/>
+            <w14:round/>
+          </w14:textOutline>
+        </w:rPr>
+      </w:pPr>
+    </w:p>
+    <w:p>
+      <w:pPr>
+        <w:jc w:val="right"/>
+        <w:rPr>
+          <w:bCs/>
+          <w:color w:val="000000" w:themeColor="text1"/>
+          <w:sz w:val="28"/>
+          <w:szCs w:val="28"/>
+          <w:rtl/>
+          <w14:shadow w14:blurRad="38100" w14:dist="19050" w14:dir="2700000" w14:sx="100000" w14:sy="100000" w14:kx="0" w14:ky="0" w14:algn="tl">
+            <w14:schemeClr w14:val="dk1">
+              <w14:alpha w14:val="60000"/>
+            </w14:schemeClr>
+          </w14:shadow>
+          <w14:textOutline w14:w="0" w14:cap="flat" w14:cmpd="sng" w14:algn="ctr">
+            <w14:noFill/>
+            <w14:prstDash w14:val="solid"/>
+            <w14:round/>
+          </w14:textOutline>
+        </w:rPr>
+      </w:pPr>
+    </w:p>
+    <w:p>
+      <w:pPr>
+        <w:jc w:val="right"/>
+        <w:rPr>
           <w:bCs/>
           <w:color w:val="000000" w:themeColor="text1"/>
           <w:sz w:val="28"/>
@@ -3509,6 +3658,27 @@
       <w:pPr>
         <w:jc w:val="right"/>
         <w:rPr>
+          <w:b/>
+          <w:color w:val="000000" w:themeColor="text1"/>
+          <w:sz w:val="28"/>
+          <w:szCs w:val="28"/>
+          <w14:shadow w14:blurRad="38100" w14:dist="19050" w14:dir="2700000" w14:sx="100000" w14:sy="100000" w14:kx="0" w14:ky="0" w14:algn="tl">
+            <w14:schemeClr w14:val="dk1">
+              <w14:alpha w14:val="60000"/>
+            </w14:schemeClr>
+          </w14:shadow>
+          <w14:textOutline w14:w="0" w14:cap="flat" w14:cmpd="sng" w14:algn="ctr">
+            <w14:noFill/>
+            <w14:prstDash w14:val="solid"/>
+            <w14:round/>
+          </w14:textOutline>
+        </w:rPr>
+      </w:pPr>
+    </w:p>
+    <w:p>
+      <w:pPr>
+        <w:jc w:val="right"/>
+        <w:rPr>
           <w:bCs/>
           <w:color w:val="000000" w:themeColor="text1"/>
           <w:sz w:val="28"/>
@@ -3545,7 +3715,6 @@
             <w14:round/>
           </w14:textOutline>
         </w:rPr>
-        <w:lastRenderedPageBreak/>
         <w:t xml:space="preserve"> התקשרות למערכת אספקת משלוחים</w:t>
       </w:r>
       <w:r>
@@ -3568,36 +3737,16 @@
             <w14:round/>
           </w14:textOutline>
         </w:rPr>
-        <w:t>8</w:t>
-      </w:r>
-      <w:r>
-        <w:rPr>
-          <w:bCs/>
-          <w:color w:val="000000" w:themeColor="text1"/>
-          <w:sz w:val="28"/>
-          <w:szCs w:val="28"/>
-          <w14:shadow w14:blurRad="38100" w14:dist="19050" w14:dir="2700000" w14:sx="100000" w14:sy="100000" w14:kx="0" w14:ky="0" w14:algn="tl">
-            <w14:schemeClr w14:val="dk1">
-              <w14:alpha w14:val="60000"/>
-            </w14:schemeClr>
-          </w14:shadow>
-          <w14:textOutline w14:w="0" w14:cap="flat" w14:cmpd="sng" w14:algn="ctr">
-            <w14:noFill/>
-            <w14:prstDash w14:val="solid"/>
-            <w14:round/>
-          </w14:textOutline>
-        </w:rPr>
-        <w:t xml:space="preserve"> </w:t>
-      </w:r>
-    </w:p>
-    <w:p>
-      <w:pPr>
-        <w:jc w:val="right"/>
-        <w:rPr>
-          <w:rtl/>
-        </w:rPr>
-      </w:pPr>
-      <w:bookmarkStart w:id="1" w:name="_GoBack"/>
+        <w:t xml:space="preserve">8 </w:t>
+      </w:r>
+    </w:p>
+    <w:p>
+      <w:pPr>
+        <w:jc w:val="right"/>
+        <w:rPr>
+          <w:rtl/>
+        </w:rPr>
+      </w:pPr>
       <w:r>
         <w:rPr>
           <w:noProof/>
@@ -3651,7 +3800,6 @@
           </wp:inline>
         </w:drawing>
       </w:r>
-      <w:bookmarkEnd w:id="1"/>
     </w:p>
     <w:sectPr>
       <w:pgSz w:w="12240" w:h="15840"/>

</xml_diff>